<commit_message>
Terminé de contar persnal (cansansio af)
</commit_message>
<xml_diff>
--- a/archivos/Sistema de registro de ordenes.docx
+++ b/archivos/Sistema de registro de ordenes.docx
@@ -728,14 +728,18 @@
           <w:sz w:val="36"/>
         </w:rPr>
       </w:pPr>
-      <w:proofErr w:type="spellStart"/>
-      <w:r>
-        <w:rPr>
-          <w:sz w:val="36"/>
-        </w:rPr>
-        <w:t>Tecnicos</w:t>
-      </w:r>
-      <w:proofErr w:type="spellEnd"/>
+      <w:r>
+        <w:rPr>
+          <w:sz w:val="36"/>
+        </w:rPr>
+        <w:t>Té</w:t>
+      </w:r>
+      <w:r>
+        <w:rPr>
+          <w:sz w:val="36"/>
+        </w:rPr>
+        <w:t>cnicos</w:t>
+      </w:r>
     </w:p>
     <w:p>
       <w:pPr>
@@ -792,87 +796,87 @@
           <w:sz w:val="36"/>
         </w:rPr>
         <w:t>Cantidad x Equipo</w:t>
-      </w:r>
-    </w:p>
-    <w:p>
-      <w:pPr>
-        <w:pStyle w:val="Prrafodelista"/>
-        <w:numPr>
-          <w:ilvl w:val="3"/>
-          <w:numId w:val="1"/>
-        </w:numPr>
-        <w:ind w:right="-568"/>
-        <w:rPr>
-          <w:sz w:val="36"/>
-        </w:rPr>
-      </w:pPr>
-      <w:r>
-        <w:rPr>
-          <w:sz w:val="36"/>
-        </w:rPr>
-        <w:t>Medida</w:t>
-      </w:r>
-    </w:p>
-    <w:p>
-      <w:pPr>
-        <w:pStyle w:val="Prrafodelista"/>
-        <w:numPr>
-          <w:ilvl w:val="3"/>
-          <w:numId w:val="1"/>
-        </w:numPr>
-        <w:ind w:right="-568"/>
-        <w:rPr>
-          <w:sz w:val="36"/>
-        </w:rPr>
-      </w:pPr>
-      <w:r>
-        <w:rPr>
-          <w:sz w:val="36"/>
-        </w:rPr>
-        <w:t>Cantidad total</w:t>
-      </w:r>
-    </w:p>
-    <w:p>
-      <w:pPr>
-        <w:pStyle w:val="Prrafodelista"/>
-        <w:numPr>
-          <w:ilvl w:val="1"/>
-          <w:numId w:val="1"/>
-        </w:numPr>
-        <w:ind w:right="-568"/>
-        <w:rPr>
-          <w:sz w:val="36"/>
-        </w:rPr>
-      </w:pPr>
-      <w:r>
-        <w:rPr>
-          <w:sz w:val="36"/>
-        </w:rPr>
-        <w:t>Creación de ordenes:</w:t>
-      </w:r>
-    </w:p>
-    <w:p>
-      <w:pPr>
-        <w:pStyle w:val="Prrafodelista"/>
-        <w:ind w:left="513" w:right="-568"/>
-        <w:rPr>
-          <w:sz w:val="36"/>
-        </w:rPr>
-      </w:pPr>
-      <w:r>
-        <w:rPr>
-          <w:sz w:val="36"/>
-        </w:rPr>
-        <w:t xml:space="preserve">Por cada proyecto se podrá crear una orden, ya sea por </w:t>
-      </w:r>
-      <w:r>
-        <w:rPr>
-          <w:sz w:val="36"/>
-        </w:rPr>
-        <w:t>garantía, preventivo o correctivo.</w:t>
       </w:r>
       <w:bookmarkStart w:id="0" w:name="_GoBack"/>
       <w:bookmarkEnd w:id="0"/>
+    </w:p>
+    <w:p>
+      <w:pPr>
+        <w:pStyle w:val="Prrafodelista"/>
+        <w:numPr>
+          <w:ilvl w:val="3"/>
+          <w:numId w:val="1"/>
+        </w:numPr>
+        <w:ind w:right="-568"/>
+        <w:rPr>
+          <w:sz w:val="36"/>
+        </w:rPr>
+      </w:pPr>
+      <w:r>
+        <w:rPr>
+          <w:sz w:val="36"/>
+        </w:rPr>
+        <w:t>Medida</w:t>
+      </w:r>
+    </w:p>
+    <w:p>
+      <w:pPr>
+        <w:pStyle w:val="Prrafodelista"/>
+        <w:numPr>
+          <w:ilvl w:val="3"/>
+          <w:numId w:val="1"/>
+        </w:numPr>
+        <w:ind w:right="-568"/>
+        <w:rPr>
+          <w:sz w:val="36"/>
+        </w:rPr>
+      </w:pPr>
+      <w:r>
+        <w:rPr>
+          <w:sz w:val="36"/>
+        </w:rPr>
+        <w:t>Cantidad total</w:t>
+      </w:r>
+    </w:p>
+    <w:p>
+      <w:pPr>
+        <w:pStyle w:val="Prrafodelista"/>
+        <w:numPr>
+          <w:ilvl w:val="1"/>
+          <w:numId w:val="1"/>
+        </w:numPr>
+        <w:ind w:right="-568"/>
+        <w:rPr>
+          <w:sz w:val="36"/>
+        </w:rPr>
+      </w:pPr>
+      <w:r>
+        <w:rPr>
+          <w:sz w:val="36"/>
+        </w:rPr>
+        <w:t>Creación de ordenes:</w:t>
+      </w:r>
+    </w:p>
+    <w:p>
+      <w:pPr>
+        <w:pStyle w:val="Prrafodelista"/>
+        <w:ind w:left="513" w:right="-568"/>
+        <w:rPr>
+          <w:sz w:val="36"/>
+        </w:rPr>
+      </w:pPr>
+      <w:r>
+        <w:rPr>
+          <w:sz w:val="36"/>
+        </w:rPr>
+        <w:t xml:space="preserve">Por cada proyecto se podrá crear una orden, ya sea por </w:t>
+      </w:r>
+      <w:r>
+        <w:rPr>
+          <w:sz w:val="36"/>
+        </w:rPr>
+        <w:t>garantía, preventivo o correctivo.</w:t>
+      </w:r>
     </w:p>
     <w:p>
       <w:pPr>

</xml_diff>